<commit_message>
Updated Resume, Cover Letter and re-applied - Santa Monica
</commit_message>
<xml_diff>
--- a/Santa Monica Studio/ShantanuMane - RenewedCoverLetter_Santa Monica Studio - Copy.docx
+++ b/Santa Monica Studio/ShantanuMane - RenewedCoverLetter_Santa Monica Studio - Copy.docx
@@ -240,6 +240,9 @@
         <w:t>Oct 2</w:t>
       </w:r>
       <w:r>
+        <w:t>6</w:t>
+      </w:r>
+      <w:r>
         <w:t xml:space="preserve"> 2018</w:t>
       </w:r>
     </w:p>
@@ -320,26 +323,35 @@
         <w:t xml:space="preserve"> Shantanu Mane, a Gameplay Programmer highly skilled in C++</w:t>
       </w:r>
       <w:r>
-        <w:t>, Linear Algebra</w:t>
-      </w:r>
-      <w:r>
-        <w:t xml:space="preserve"> and Unreal Engine 4. I have </w:t>
-      </w:r>
-      <w:r>
-        <w:t>accru</w:t>
-      </w:r>
-      <w:r>
-        <w:t>ed</w:t>
-      </w:r>
-      <w:r>
-        <w:t xml:space="preserve"> experience with Player Input, animations and AI </w:t>
-      </w:r>
-      <w:r>
-        <w:t xml:space="preserve">working </w:t>
+        <w:t xml:space="preserve"> and</w:t>
+      </w:r>
+      <w:r>
+        <w:t xml:space="preserve"> </w:t>
+      </w:r>
+      <w:r>
+        <w:t>3D Math/</w:t>
       </w:r>
       <w:bookmarkStart w:id="0" w:name="_GoBack"/>
       <w:bookmarkEnd w:id="0"/>
       <w:r>
+        <w:t>Linear Algebra</w:t>
+      </w:r>
+      <w:r>
+        <w:t xml:space="preserve">. I have </w:t>
+      </w:r>
+      <w:r>
+        <w:t>accru</w:t>
+      </w:r>
+      <w:r>
+        <w:t>ed</w:t>
+      </w:r>
+      <w:r>
+        <w:t xml:space="preserve"> experience with Player Input, animations and AI </w:t>
+      </w:r>
+      <w:r>
+        <w:t xml:space="preserve">working </w:t>
+      </w:r>
+      <w:r>
         <w:t xml:space="preserve">on Action Games. </w:t>
       </w:r>
       <w:r>
@@ -379,7 +391,10 @@
         <w:t>er</w:t>
       </w:r>
       <w:r>
-        <w:t xml:space="preserve"> Intern position at Santa Monica Studio.</w:t>
+        <w:t xml:space="preserve"> Intern position at Santa Monica Studio</w:t>
+      </w:r>
+      <w:r>
+        <w:t>!</w:t>
       </w:r>
     </w:p>
     <w:p>
@@ -396,7 +411,19 @@
         <w:t xml:space="preserve"> rigorous practice with the use of pointers and a better understanding of STL Data Structures</w:t>
       </w:r>
       <w:r>
-        <w:t xml:space="preserve"> from the Memory Manager that I created</w:t>
+        <w:t xml:space="preserve"> from the Memory Manager </w:t>
+      </w:r>
+      <w:r>
+        <w:t xml:space="preserve">and Collision </w:t>
+      </w:r>
+      <w:r>
+        <w:t>S</w:t>
+      </w:r>
+      <w:r>
+        <w:t xml:space="preserve">ystem </w:t>
+      </w:r>
+      <w:r>
+        <w:t>that I created</w:t>
       </w:r>
       <w:r>
         <w:t>.</w:t>
@@ -444,210 +471,288 @@
         <w:t xml:space="preserve">the </w:t>
       </w:r>
       <w:r>
-        <w:t>various</w:t>
-      </w:r>
-      <w:r>
-        <w:t xml:space="preserve"> aspects </w:t>
-      </w:r>
-      <w:r>
-        <w:t xml:space="preserve">of design, engineering and art </w:t>
-      </w:r>
-      <w:r>
-        <w:t xml:space="preserve">involved in them together. I have </w:t>
+        <w:t xml:space="preserve">design, engineering and art </w:t>
+      </w:r>
+      <w:r>
+        <w:t>in them together</w:t>
+      </w:r>
+      <w:r>
+        <w:t>,</w:t>
+      </w:r>
+      <w:r>
+        <w:t xml:space="preserve"> and </w:t>
+      </w:r>
+      <w:r>
+        <w:t xml:space="preserve">in </w:t>
+      </w:r>
+      <w:r>
+        <w:t>collaborating with and learning from the people involved in them</w:t>
+      </w:r>
+      <w:r>
+        <w:t xml:space="preserve">. </w:t>
+      </w:r>
+      <w:r>
+        <w:t xml:space="preserve">That being said, I would </w:t>
+      </w:r>
+      <w:r>
+        <w:t>love to be</w:t>
+      </w:r>
+      <w:r>
+        <w:t xml:space="preserve"> a Gameplay Programmer </w:t>
+      </w:r>
+      <w:r>
+        <w:t xml:space="preserve">involved in </w:t>
+      </w:r>
+      <w:r>
+        <w:t>working on combat on your team</w:t>
+      </w:r>
+      <w:r>
+        <w:t xml:space="preserve">, because combat and action are where my passion </w:t>
+      </w:r>
+      <w:r>
+        <w:t xml:space="preserve">truly </w:t>
+      </w:r>
+      <w:r>
+        <w:t>lies</w:t>
+      </w:r>
+      <w:r>
+        <w:t>.</w:t>
+      </w:r>
+    </w:p>
+    <w:p>
+      <w:pPr>
+        <w:spacing w:after="240"/>
+      </w:pPr>
+      <w:r>
+        <w:t>The new God of War is a masterpiece and has also been a great learning experience for me</w:t>
+      </w:r>
+      <w:r>
+        <w:t xml:space="preserve"> as a game developer</w:t>
+      </w:r>
+      <w:r>
+        <w:t xml:space="preserve">. I love Action Games </w:t>
+      </w:r>
+      <w:r>
+        <w:t xml:space="preserve">that bring out a burst of raw excitement and power in the player </w:t>
+      </w:r>
+      <w:r>
+        <w:t>and</w:t>
+      </w:r>
+      <w:r>
+        <w:t xml:space="preserve"> </w:t>
+      </w:r>
+      <w:r>
+        <w:t xml:space="preserve">those games that </w:t>
       </w:r>
       <w:r>
         <w:t xml:space="preserve">also </w:t>
       </w:r>
       <w:r>
-        <w:t>taken part in designing th</w:t>
-      </w:r>
-      <w:r>
-        <w:t>e</w:t>
-      </w:r>
-      <w:r>
-        <w:t>se games and my work on them has involved collaboration across multiple disciplines</w:t>
-      </w:r>
-      <w:r>
-        <w:t xml:space="preserve"> of the team</w:t>
-      </w:r>
+        <w:t>encourage mastery in skill</w:t>
+      </w:r>
+      <w:r>
+        <w:t>!</w:t>
+      </w:r>
+      <w:r>
+        <w:t xml:space="preserve"> </w:t>
+      </w:r>
+      <w:r>
+        <w:t xml:space="preserve">God of War has done an </w:t>
+      </w:r>
+      <w:r>
+        <w:t>excellent</w:t>
+      </w:r>
+      <w:r>
+        <w:t xml:space="preserve"> job of making the mechanics of its combat clear</w:t>
+      </w:r>
+      <w:r>
+        <w:t xml:space="preserve">, thus </w:t>
+      </w:r>
+      <w:r>
+        <w:t xml:space="preserve">creating incentive for every player to be creative, form their own strategy and playstyle and gain even more enjoyment </w:t>
+      </w:r>
+      <w:r>
+        <w:t>out</w:t>
+      </w:r>
+      <w:r>
+        <w:t xml:space="preserve"> of it</w:t>
+      </w:r>
+      <w:r>
+        <w:t xml:space="preserve">. </w:t>
+      </w:r>
+      <w:r>
+        <w:t xml:space="preserve">I </w:t>
+      </w:r>
+      <w:r>
+        <w:t>immeasurably and immensely</w:t>
+      </w:r>
+      <w:r>
+        <w:t xml:space="preserve"> love </w:t>
+      </w:r>
+      <w:r>
+        <w:t>the game</w:t>
+      </w:r>
+      <w:r>
+        <w:t xml:space="preserve"> because of ho</w:t>
+      </w:r>
+      <w:r>
+        <w:t>w</w:t>
+      </w:r>
+      <w:r>
+        <w:t xml:space="preserve"> extraordinarily</w:t>
+      </w:r>
+      <w:r>
+        <w:t xml:space="preserve"> beautifully its combat evokes the power fantasy of being a </w:t>
+      </w:r>
+      <w:r>
+        <w:t xml:space="preserve">powerful </w:t>
+      </w:r>
+      <w:r>
+        <w:t xml:space="preserve">warrior like </w:t>
+      </w:r>
+      <w:proofErr w:type="spellStart"/>
+      <w:r>
+        <w:t>Kratos</w:t>
+      </w:r>
+      <w:proofErr w:type="spellEnd"/>
       <w:r>
         <w:t>.</w:t>
       </w:r>
+      <w:r>
+        <w:t xml:space="preserve"> For me, it is absolutely unparalleled and is my Game of the Year!</w:t>
+      </w:r>
     </w:p>
     <w:p>
       <w:pPr>
         <w:spacing w:after="240"/>
       </w:pPr>
       <w:r>
-        <w:t>The new God of War is a masterpiece and has also been a great learning experience for me</w:t>
-      </w:r>
-      <w:r>
-        <w:t xml:space="preserve"> as a game developer</w:t>
-      </w:r>
-      <w:r>
-        <w:t xml:space="preserve">. I love Action Games </w:t>
-      </w:r>
-      <w:r>
-        <w:t xml:space="preserve">that bring out a burst of raw excitement and power in the player </w:t>
-      </w:r>
-      <w:r>
-        <w:t>and</w:t>
+        <w:t xml:space="preserve">Diving deep into </w:t>
+      </w:r>
+      <w:r>
+        <w:t>God of War</w:t>
+      </w:r>
+      <w:r>
+        <w:t xml:space="preserve"> has</w:t>
+      </w:r>
+      <w:r>
+        <w:t xml:space="preserve"> taught me </w:t>
+      </w:r>
+      <w:r>
+        <w:t xml:space="preserve">what combat in </w:t>
+      </w:r>
+      <w:r>
+        <w:t>Action G</w:t>
+      </w:r>
+      <w:r>
+        <w:t xml:space="preserve">ames is focused towards and how a multitude of things must come together to make stellar gameplay </w:t>
+      </w:r>
+      <w:r>
+        <w:t>that can evoke such emotions. It has</w:t>
+      </w:r>
+      <w:r>
+        <w:t xml:space="preserve"> been a huge inspiration </w:t>
+      </w:r>
+      <w:r>
+        <w:t>in guiding</w:t>
+      </w:r>
+      <w:r>
+        <w:t xml:space="preserve"> me in my passion projects, namely the </w:t>
+      </w:r>
+      <w:r>
+        <w:t>Combat System</w:t>
+      </w:r>
+      <w:r>
+        <w:t xml:space="preserve"> Project and the Combat System Paper Prototype.</w:t>
+      </w:r>
+    </w:p>
+    <w:p>
+      <w:r>
+        <w:t xml:space="preserve">Action, weapons, </w:t>
+      </w:r>
+      <w:r>
+        <w:t xml:space="preserve">combat, </w:t>
+      </w:r>
+      <w:r>
+        <w:t>history, mythology</w:t>
+      </w:r>
+      <w:r>
+        <w:t xml:space="preserve"> - these</w:t>
+      </w:r>
+      <w:r>
+        <w:t xml:space="preserve"> are the things that I love and grew up with</w:t>
+      </w:r>
+      <w:r>
+        <w:t>,</w:t>
+      </w:r>
+      <w:r>
+        <w:t xml:space="preserve"> hearing stories of</w:t>
+      </w:r>
+      <w:r>
+        <w:t xml:space="preserve"> and </w:t>
+      </w:r>
+      <w:r>
+        <w:t>to me, they are what Santa Monica Studio stands for</w:t>
+      </w:r>
+      <w:r>
+        <w:t xml:space="preserve"> and is the </w:t>
+      </w:r>
+      <w:r>
+        <w:t>flag</w:t>
+      </w:r>
+      <w:r>
+        <w:t>-bearer</w:t>
+      </w:r>
+      <w:r>
+        <w:t xml:space="preserve"> of</w:t>
+      </w:r>
+      <w:r>
+        <w:t>!</w:t>
       </w:r>
       <w:r>
         <w:t xml:space="preserve"> </w:t>
       </w:r>
       <w:r>
-        <w:t xml:space="preserve">those games that </w:t>
-      </w:r>
-      <w:r>
-        <w:t xml:space="preserve">also </w:t>
-      </w:r>
-      <w:r>
-        <w:t xml:space="preserve">encourage mastery in skill. </w:t>
-      </w:r>
-      <w:r>
-        <w:t xml:space="preserve">God of War has done an </w:t>
-      </w:r>
-      <w:r>
-        <w:t>excellent</w:t>
-      </w:r>
-      <w:r>
-        <w:t xml:space="preserve"> job of making the mechanics of its combat clear</w:t>
-      </w:r>
-      <w:r>
-        <w:t xml:space="preserve">, thus </w:t>
-      </w:r>
-      <w:r>
-        <w:t xml:space="preserve">creating incentive for every player to be creative, form their own strategy and playstyle and gain even more enjoyment </w:t>
-      </w:r>
-      <w:r>
-        <w:t>out</w:t>
-      </w:r>
-      <w:r>
-        <w:t xml:space="preserve"> of it</w:t>
+        <w:t>T</w:t>
+      </w:r>
+      <w:r>
+        <w:t>he team philosophy that exists</w:t>
+      </w:r>
+      <w:r>
+        <w:t>,</w:t>
+      </w:r>
+      <w:r>
+        <w:t xml:space="preserve"> where collaboration and active engagement with varied disciplines is encouraged and creativity from every team member is at the heart of the whole process</w:t>
+      </w:r>
+      <w:r>
+        <w:t>, resonates with me</w:t>
       </w:r>
       <w:r>
         <w:t xml:space="preserve">. </w:t>
       </w:r>
       <w:r>
-        <w:t xml:space="preserve">I also love </w:t>
-      </w:r>
-      <w:r>
-        <w:t>the game</w:t>
-      </w:r>
-      <w:r>
-        <w:t xml:space="preserve"> because of ho</w:t>
-      </w:r>
-      <w:r>
-        <w:t>w</w:t>
-      </w:r>
-      <w:r>
-        <w:t xml:space="preserve"> extraordinarily</w:t>
-      </w:r>
-      <w:r>
-        <w:t xml:space="preserve"> beautifully its combat evokes the power fantasy of being a </w:t>
-      </w:r>
-      <w:r>
-        <w:t xml:space="preserve">powerful </w:t>
-      </w:r>
-      <w:r>
-        <w:t xml:space="preserve">warrior like </w:t>
-      </w:r>
-      <w:proofErr w:type="spellStart"/>
-      <w:r>
-        <w:t>Kratos</w:t>
-      </w:r>
-      <w:proofErr w:type="spellEnd"/>
-      <w:r>
-        <w:t>.</w:t>
+        <w:t>I would absolutely love to be a part of the team at Santa Monica Studio and it would be a dream come true!</w:t>
       </w:r>
       <w:r>
         <w:t xml:space="preserve"> </w:t>
       </w:r>
-    </w:p>
-    <w:p>
-      <w:pPr>
-        <w:spacing w:after="240"/>
-      </w:pPr>
-      <w:r>
-        <w:t>These things have</w:t>
-      </w:r>
-      <w:r>
-        <w:t xml:space="preserve"> taught me </w:t>
-      </w:r>
-      <w:r>
-        <w:t xml:space="preserve">what combat in </w:t>
-      </w:r>
-      <w:r>
-        <w:t>Action G</w:t>
-      </w:r>
-      <w:r>
-        <w:t xml:space="preserve">ames is focused towards and how a multitude of things must come together to make stellar gameplay </w:t>
-      </w:r>
-      <w:r>
-        <w:t>that can evoke such emotions. It has</w:t>
-      </w:r>
-      <w:r>
-        <w:t xml:space="preserve"> been a huge inspiration </w:t>
-      </w:r>
-      <w:r>
-        <w:t>in guiding</w:t>
-      </w:r>
-      <w:r>
-        <w:t xml:space="preserve"> me in my passion projects, namely the Action Game Project and the Combat System Paper Prototype.</w:t>
-      </w:r>
-    </w:p>
-    <w:p>
-      <w:r>
-        <w:t>What I love about Santa Monica Studio is the team philosophy that exists, where collaboration and active engagement with varied disciplines is encouraged</w:t>
-      </w:r>
-      <w:r>
-        <w:t xml:space="preserve"> and creativity from every team member is at the heart of the whole process</w:t>
-      </w:r>
-      <w:r>
-        <w:t>.</w:t>
+      <w:r>
+        <w:t xml:space="preserve">And here is a little something that I have </w:t>
+      </w:r>
+      <w:r>
+        <w:t xml:space="preserve">specially </w:t>
+      </w:r>
+      <w:r>
+        <w:t xml:space="preserve">created for my application to </w:t>
+      </w:r>
+      <w:r>
+        <w:t>Santa Monica Studio</w:t>
       </w:r>
       <w:r>
         <w:t xml:space="preserve"> </w:t>
       </w:r>
       <w:r>
-        <w:t>Action, weapons, history, mythology</w:t>
-      </w:r>
-      <w:r>
-        <w:t xml:space="preserve"> - these</w:t>
-      </w:r>
-      <w:r>
-        <w:t xml:space="preserve"> are the things that I love and grew up with</w:t>
-      </w:r>
-      <w:r>
-        <w:t>,</w:t>
-      </w:r>
-      <w:r>
-        <w:t xml:space="preserve"> hearing stories of</w:t>
-      </w:r>
-      <w:r>
-        <w:t xml:space="preserve"> and </w:t>
-      </w:r>
-      <w:r>
-        <w:t>I would absolutely love to work at Santa Monica Studio</w:t>
-      </w:r>
-      <w:r>
-        <w:t>. It</w:t>
-      </w:r>
-      <w:r>
-        <w:t xml:space="preserve"> would be a dream come true</w:t>
-      </w:r>
-      <w:r>
-        <w:t>!</w:t>
-      </w:r>
-      <w:r>
-        <w:t xml:space="preserve"> And here is a little something that I have </w:t>
-      </w:r>
-      <w:r>
-        <w:t xml:space="preserve">specially </w:t>
-      </w:r>
-      <w:r>
-        <w:t>created for my application to your studio -</w:t>
+        <w:t>-</w:t>
       </w:r>
       <w:r>
         <w:t xml:space="preserve"> </w:t>
@@ -660,11 +765,6 @@
           <w:t>UE4 2 Runic Attacks Demo</w:t>
         </w:r>
       </w:hyperlink>
-    </w:p>
-    <w:p>
-      <w:pPr>
-        <w:spacing w:after="0"/>
-      </w:pPr>
     </w:p>
     <w:p>
       <w:pPr>

</xml_diff>